<commit_message>
add: laboratorio 05 completo
</commit_message>
<xml_diff>
--- a/ADMIN 02-25/Laboratorios/Laboratorio 5/Parte practica L5 ABD.docx
+++ b/ADMIN 02-25/Laboratorios/Laboratorio 5/Parte practica L5 ABD.docx
@@ -13,7 +13,6 @@
           <w:szCs w:val="32"/>
         </w:rPr>
       </w:pPr>
-      <w:proofErr w:type="spellStart"/>
       <w:r>
         <w:rPr>
           <w:rFonts w:ascii="Aptos" w:hAnsi="Aptos"/>
@@ -24,7 +23,6 @@
         </w:rPr>
         <w:t>Parte</w:t>
       </w:r>
-      <w:proofErr w:type="spellEnd"/>
       <w:r>
         <w:rPr>
           <w:rFonts w:ascii="Aptos" w:hAnsi="Aptos"/>
@@ -33,53 +31,7 @@
           <w:sz w:val="32"/>
           <w:szCs w:val="32"/>
         </w:rPr>
-        <w:t xml:space="preserve"> </w:t>
-      </w:r>
-      <w:proofErr w:type="spellStart"/>
-      <w:r>
-        <w:rPr>
-          <w:rFonts w:ascii="Aptos" w:hAnsi="Aptos"/>
-          <w:b/>
-          <w:bCs/>
-          <w:sz w:val="32"/>
-          <w:szCs w:val="32"/>
-        </w:rPr>
-        <w:t>practica</w:t>
-      </w:r>
-      <w:proofErr w:type="spellEnd"/>
-    </w:p>
-    <w:p>
-      <w:pPr>
-        <w:jc w:val="center"/>
-        <w:rPr>
-          <w:rFonts w:ascii="Aptos" w:hAnsi="Aptos"/>
-          <w:b/>
-          <w:bCs/>
-          <w:sz w:val="32"/>
-          <w:szCs w:val="32"/>
-        </w:rPr>
-      </w:pPr>
-      <w:proofErr w:type="spellStart"/>
-      <w:r>
-        <w:rPr>
-          <w:rFonts w:ascii="Aptos" w:hAnsi="Aptos"/>
-          <w:b/>
-          <w:bCs/>
-          <w:sz w:val="32"/>
-          <w:szCs w:val="32"/>
-        </w:rPr>
-        <w:t>Laboratorio</w:t>
-      </w:r>
-      <w:proofErr w:type="spellEnd"/>
-      <w:r>
-        <w:rPr>
-          <w:rFonts w:ascii="Aptos" w:hAnsi="Aptos"/>
-          <w:b/>
-          <w:bCs/>
-          <w:sz w:val="32"/>
-          <w:szCs w:val="32"/>
-        </w:rPr>
-        <w:t xml:space="preserve"> 5</w:t>
+        <w:t xml:space="preserve"> practica</w:t>
       </w:r>
     </w:p>
     <w:p>
@@ -93,19 +45,6 @@
           <w:szCs w:val="32"/>
         </w:rPr>
       </w:pPr>
-      <w:proofErr w:type="spellStart"/>
-      <w:r>
-        <w:rPr>
-          <w:rFonts w:ascii="Aptos" w:hAnsi="Aptos"/>
-          <w:b/>
-          <w:bCs/>
-          <w:sz w:val="32"/>
-          <w:szCs w:val="32"/>
-          <w:lang w:val="es-SV"/>
-        </w:rPr>
-        <w:t>Administracion</w:t>
-      </w:r>
-      <w:proofErr w:type="spellEnd"/>
       <w:r>
         <w:rPr>
           <w:rFonts w:ascii="Aptos" w:hAnsi="Aptos"/>
@@ -114,9 +53,20 @@
           <w:sz w:val="32"/>
           <w:szCs w:val="32"/>
         </w:rPr>
-        <w:t xml:space="preserve"> de bases de </w:t>
+        <w:t>Laboratorio 5</w:t>
       </w:r>
-      <w:proofErr w:type="spellStart"/>
+    </w:p>
+    <w:p>
+      <w:pPr>
+        <w:jc w:val="center"/>
+        <w:rPr>
+          <w:rFonts w:ascii="Aptos" w:hAnsi="Aptos"/>
+          <w:b/>
+          <w:bCs/>
+          <w:sz w:val="32"/>
+          <w:szCs w:val="32"/>
+        </w:rPr>
+      </w:pPr>
       <w:r>
         <w:rPr>
           <w:rFonts w:ascii="Aptos" w:hAnsi="Aptos"/>
@@ -125,57 +75,17 @@
           <w:sz w:val="32"/>
           <w:szCs w:val="32"/>
         </w:rPr>
-        <w:t>datos</w:t>
+        <w:t>Administración</w:t>
       </w:r>
-      <w:proofErr w:type="spellEnd"/>
-    </w:p>
-    <w:p>
-      <w:pPr>
-        <w:rPr>
-          <w:rFonts w:ascii="Aptos" w:hAnsi="Aptos"/>
-        </w:rPr>
-      </w:pPr>
-      <w:proofErr w:type="spellStart"/>
       <w:r>
         <w:rPr>
           <w:rFonts w:ascii="Aptos" w:hAnsi="Aptos"/>
+          <w:b/>
+          <w:bCs/>
+          <w:sz w:val="32"/>
+          <w:szCs w:val="32"/>
         </w:rPr>
-        <w:t>Aplicar</w:t>
-      </w:r>
-      <w:proofErr w:type="spellEnd"/>
-      <w:r>
-        <w:rPr>
-          <w:rFonts w:ascii="Aptos" w:hAnsi="Aptos"/>
-        </w:rPr>
-        <w:t xml:space="preserve"> los tres tipos de restauración de bases de datos disponibles en SQL </w:t>
-      </w:r>
-      <w:proofErr w:type="spellStart"/>
-      <w:r>
-        <w:rPr>
-          <w:rFonts w:ascii="Aptos" w:hAnsi="Aptos"/>
-        </w:rPr>
-        <w:t>Servercompleta</w:t>
-      </w:r>
-      <w:proofErr w:type="spellEnd"/>
-      <w:r>
-        <w:rPr>
-          <w:rFonts w:ascii="Aptos" w:hAnsi="Aptos"/>
-        </w:rPr>
-        <w:t xml:space="preserve"> (FULL), diferencial (DIFFERENTIAL) y punto en el tiempo (</w:t>
-      </w:r>
-      <w:proofErr w:type="gramStart"/>
-      <w:r>
-        <w:rPr>
-          <w:rFonts w:ascii="Aptos" w:hAnsi="Aptos"/>
-        </w:rPr>
-        <w:t>LOG)  a</w:t>
-      </w:r>
-      <w:proofErr w:type="gramEnd"/>
-      <w:r>
-        <w:rPr>
-          <w:rFonts w:ascii="Aptos" w:hAnsi="Aptos"/>
-        </w:rPr>
-        <w:t xml:space="preserve"> través de escenarios prácticos de pérdida y recuperación de información en la base de datos PUBS.</w:t>
+        <w:t xml:space="preserve"> de bases de datos</w:t>
       </w:r>
     </w:p>
     <w:p>
@@ -187,6 +97,49 @@
       <w:r>
         <w:rPr>
           <w:rFonts w:ascii="Aptos" w:hAnsi="Aptos"/>
+          <w:b/>
+          <w:bCs/>
+        </w:rPr>
+        <w:t>Objetivo de la practica:</w:t>
+      </w:r>
+      <w:r>
+        <w:rPr>
+          <w:rFonts w:ascii="Aptos" w:hAnsi="Aptos"/>
+        </w:rPr>
+        <w:t xml:space="preserve"> </w:t>
+      </w:r>
+      <w:r>
+        <w:rPr>
+          <w:rFonts w:ascii="Aptos" w:hAnsi="Aptos"/>
+        </w:rPr>
+        <w:t>Aplicar los tres tipos de restauración de bases de datos disponibles en SQL Server</w:t>
+      </w:r>
+      <w:r>
+        <w:rPr>
+          <w:rFonts w:ascii="Aptos" w:hAnsi="Aptos"/>
+        </w:rPr>
+        <w:t xml:space="preserve"> </w:t>
+      </w:r>
+      <w:r>
+        <w:rPr>
+          <w:rFonts w:ascii="Aptos" w:hAnsi="Aptos"/>
+        </w:rPr>
+        <w:t>completa (FULL), diferencial (DIFFERENTIAL) y punto en el tiempo (LOG) a través de escenarios prácticos de pérdida y recuperación de información en la base de datos PUBS.</w:t>
+      </w:r>
+    </w:p>
+    <w:p>
+      <w:pPr>
+        <w:rPr>
+          <w:rFonts w:ascii="Aptos" w:hAnsi="Aptos"/>
+          <w:b/>
+          <w:bCs/>
+        </w:rPr>
+      </w:pPr>
+      <w:r>
+        <w:rPr>
+          <w:rFonts w:ascii="Aptos" w:hAnsi="Aptos"/>
+          <w:b/>
+          <w:bCs/>
         </w:rPr>
         <w:t>Prerrequisitos</w:t>
       </w:r>
@@ -201,7 +154,13 @@
         <w:rPr>
           <w:rFonts w:ascii="Aptos" w:hAnsi="Aptos"/>
         </w:rPr>
-        <w:t>• Contar con la base de datos PUBS correctamente instalada y funcional.</w:t>
+        <w:t xml:space="preserve">• Contar con la base de datos PUBS </w:t>
+      </w:r>
+      <w:r>
+        <w:rPr>
+          <w:rFonts w:ascii="Aptos" w:hAnsi="Aptos"/>
+        </w:rPr>
+        <w:t>en SQL Server.</w:t>
       </w:r>
     </w:p>
     <w:p>
@@ -214,31 +173,34 @@
         <w:rPr>
           <w:rFonts w:ascii="Aptos" w:hAnsi="Aptos"/>
         </w:rPr>
-        <w:t>• Disponer de una carpeta local donde se almacenarán los archivos de respaldo (C:\backups\).</w:t>
+        <w:t xml:space="preserve">• Disponer de una carpeta </w:t>
+      </w:r>
+      <w:r>
+        <w:rPr>
+          <w:rFonts w:ascii="Aptos" w:hAnsi="Aptos"/>
+        </w:rPr>
+        <w:t xml:space="preserve">en su computadora </w:t>
+      </w:r>
+      <w:r>
+        <w:rPr>
+          <w:rFonts w:ascii="Aptos" w:hAnsi="Aptos"/>
+        </w:rPr>
+        <w:t xml:space="preserve">donde se almacenarán los archivos de respaldo </w:t>
       </w:r>
     </w:p>
     <w:p>
       <w:pPr>
         <w:rPr>
           <w:rFonts w:ascii="Aptos" w:hAnsi="Aptos"/>
+          <w:b/>
+          <w:bCs/>
         </w:rPr>
       </w:pPr>
       <w:r>
         <w:rPr>
           <w:rFonts w:ascii="Aptos" w:hAnsi="Aptos"/>
-        </w:rPr>
-        <w:t>• Tener permisos administrativos para ejecutar operaciones de BACKUP y RESTORE.</w:t>
-      </w:r>
-    </w:p>
-    <w:p>
-      <w:pPr>
-        <w:rPr>
-          <w:rFonts w:ascii="Aptos" w:hAnsi="Aptos"/>
-        </w:rPr>
-      </w:pPr>
-      <w:r>
-        <w:rPr>
-          <w:rFonts w:ascii="Aptos" w:hAnsi="Aptos"/>
+          <w:b/>
+          <w:bCs/>
         </w:rPr>
         <w:t>Indicaciones generales</w:t>
       </w:r>
@@ -253,7 +215,19 @@
         <w:rPr>
           <w:rFonts w:ascii="Aptos" w:hAnsi="Aptos"/>
         </w:rPr>
-        <w:t>• Cada clave se enfoca en un conjunto diferente de tablas del esquema PUBS.</w:t>
+        <w:t xml:space="preserve">• Al inicio del entregable </w:t>
+      </w:r>
+      <w:r>
+        <w:rPr>
+          <w:rFonts w:ascii="Aptos" w:hAnsi="Aptos"/>
+        </w:rPr>
+        <w:t>escribe</w:t>
+      </w:r>
+      <w:r>
+        <w:rPr>
+          <w:rFonts w:ascii="Aptos" w:hAnsi="Aptos"/>
+        </w:rPr>
+        <w:t xml:space="preserve"> tu nombre completo y número de carnet.</w:t>
       </w:r>
     </w:p>
     <w:p>
@@ -266,7 +240,56 @@
         <w:rPr>
           <w:rFonts w:ascii="Aptos" w:hAnsi="Aptos"/>
         </w:rPr>
-        <w:t>• En cada una debes simular escenarios de pérdida de datos mediante operaciones de UPDATE o DELETE, y luego aplicar las tres fases de recuperación: FULL, DIFFERENTIAL y LOG.</w:t>
+        <w:t>• Cada clave se enfoca en un conjunto diferente de tablas de</w:t>
+      </w:r>
+      <w:r>
+        <w:rPr>
+          <w:rFonts w:ascii="Aptos" w:hAnsi="Aptos"/>
+        </w:rPr>
+        <w:t xml:space="preserve"> la base </w:t>
+      </w:r>
+      <w:r>
+        <w:rPr>
+          <w:rFonts w:ascii="Aptos" w:hAnsi="Aptos"/>
+        </w:rPr>
+        <w:t>PUBS.</w:t>
+      </w:r>
+    </w:p>
+    <w:p>
+      <w:pPr>
+        <w:rPr>
+          <w:rFonts w:ascii="Aptos" w:hAnsi="Aptos"/>
+        </w:rPr>
+      </w:pPr>
+      <w:r>
+        <w:rPr>
+          <w:rFonts w:ascii="Aptos" w:hAnsi="Aptos"/>
+        </w:rPr>
+        <w:t xml:space="preserve">• En cada una debes simular escenarios de pérdida de datos mediante </w:t>
+      </w:r>
+      <w:r>
+        <w:rPr>
+          <w:rFonts w:ascii="Aptos" w:hAnsi="Aptos"/>
+        </w:rPr>
+        <w:t>sentencias</w:t>
+      </w:r>
+      <w:r>
+        <w:rPr>
+          <w:rFonts w:ascii="Aptos" w:hAnsi="Aptos"/>
+        </w:rPr>
+        <w:t xml:space="preserve"> UPDATE o DELETE, y luego aplicar </w:t>
+      </w:r>
+      <w:r>
+        <w:rPr>
+          <w:rFonts w:ascii="Aptos" w:hAnsi="Aptos"/>
+        </w:rPr>
+        <w:t xml:space="preserve">una por una </w:t>
+      </w:r>
+      <w:r>
+        <w:rPr>
+          <w:rFonts w:ascii="Aptos" w:hAnsi="Aptos"/>
+        </w:rPr>
+        <w:t>las tres fases de recuperación: FULL, DIFFERENTIAL y LOG.</w:t>
       </w:r>
     </w:p>
     <w:p>
@@ -292,7 +315,19 @@
         <w:rPr>
           <w:rFonts w:ascii="Aptos" w:hAnsi="Aptos"/>
         </w:rPr>
-        <w:t>• Todo el proceso debe documentarse con capturas y explicaciones.</w:t>
+        <w:t xml:space="preserve">• Todo el proceso debe documentarse con capturas y </w:t>
+      </w:r>
+      <w:r>
+        <w:rPr>
+          <w:rFonts w:ascii="Aptos" w:hAnsi="Aptos"/>
+        </w:rPr>
+        <w:t>comentarios en el código</w:t>
+      </w:r>
+      <w:r>
+        <w:rPr>
+          <w:rFonts w:ascii="Aptos" w:hAnsi="Aptos"/>
+        </w:rPr>
+        <w:t>.</w:t>
       </w:r>
     </w:p>
     <w:p>
@@ -305,18 +340,22 @@
         <w:rPr>
           <w:rFonts w:ascii="Aptos" w:hAnsi="Aptos"/>
         </w:rPr>
-        <w:t>• Al inicio del entregable incluye tu nombre completo y número de carnet.</w:t>
+        <w:t>• Usa nombres descriptivos para los archivos de respaldo (por ejemplo: pubs_CLAVE1_FULL.bak, pubs_CLAVE1_DIFF.bak, pubs_CLAVE1_LOG.trn).</w:t>
       </w:r>
     </w:p>
     <w:p>
       <w:pPr>
         <w:rPr>
           <w:rFonts w:ascii="Aptos" w:hAnsi="Aptos"/>
+          <w:b/>
+          <w:bCs/>
         </w:rPr>
       </w:pPr>
       <w:r>
         <w:rPr>
           <w:rFonts w:ascii="Aptos" w:hAnsi="Aptos"/>
+          <w:b/>
+          <w:bCs/>
         </w:rPr>
         <w:t>Entregables</w:t>
       </w:r>
@@ -344,7 +383,104 @@
         <w:rPr>
           <w:rFonts w:ascii="Aptos" w:hAnsi="Aptos"/>
         </w:rPr>
-        <w:t>• Archivo .sql con todos los comandos desarrollados.</w:t>
+        <w:t>• Archivo .</w:t>
+      </w:r>
+      <w:proofErr w:type="spellStart"/>
+      <w:r>
+        <w:rPr>
+          <w:rFonts w:ascii="Aptos" w:hAnsi="Aptos"/>
+        </w:rPr>
+        <w:t>sql</w:t>
+      </w:r>
+      <w:proofErr w:type="spellEnd"/>
+      <w:r>
+        <w:rPr>
+          <w:rFonts w:ascii="Aptos" w:hAnsi="Aptos"/>
+        </w:rPr>
+        <w:t xml:space="preserve"> con todos los comandos </w:t>
+      </w:r>
+      <w:proofErr w:type="spellStart"/>
+      <w:r>
+        <w:rPr>
+          <w:rFonts w:ascii="Aptos" w:hAnsi="Aptos"/>
+        </w:rPr>
+        <w:t>desarrollados.</w:t>
+      </w:r>
+      <w:proofErr w:type="spellEnd"/>
+    </w:p>
+    <w:p>
+      <w:pPr>
+        <w:rPr>
+          <w:rFonts w:ascii="Aptos" w:hAnsi="Aptos"/>
+        </w:rPr>
+      </w:pPr>
+      <w:r>
+        <w:rPr>
+          <w:rFonts w:ascii="Aptos" w:hAnsi="Aptos"/>
+        </w:rPr>
+        <w:t xml:space="preserve">IMPORTANTE: El nombre del archivo es su </w:t>
+      </w:r>
+      <w:proofErr w:type="spellStart"/>
+      <w:r>
+        <w:rPr>
+          <w:rFonts w:ascii="Aptos" w:hAnsi="Aptos"/>
+        </w:rPr>
+        <w:t>numero</w:t>
+      </w:r>
+      <w:proofErr w:type="spellEnd"/>
+      <w:r>
+        <w:rPr>
+          <w:rFonts w:ascii="Aptos" w:hAnsi="Aptos"/>
+        </w:rPr>
+        <w:t xml:space="preserve"> de carnet.</w:t>
+      </w:r>
+    </w:p>
+    <w:p>
+      <w:pPr>
+        <w:rPr>
+          <w:rFonts w:ascii="Aptos" w:hAnsi="Aptos"/>
+        </w:rPr>
+      </w:pPr>
+    </w:p>
+    <w:p>
+      <w:pPr>
+        <w:rPr>
+          <w:rFonts w:ascii="Aptos" w:hAnsi="Aptos"/>
+        </w:rPr>
+      </w:pPr>
+    </w:p>
+    <w:p>
+      <w:pPr>
+        <w:rPr>
+          <w:rFonts w:ascii="Aptos" w:hAnsi="Aptos"/>
+          <w:b/>
+          <w:bCs/>
+        </w:rPr>
+      </w:pPr>
+      <w:r>
+        <w:rPr>
+          <w:rFonts w:ascii="Aptos" w:hAnsi="Aptos"/>
+          <w:b/>
+          <w:bCs/>
+        </w:rPr>
+        <w:lastRenderedPageBreak/>
+        <w:t xml:space="preserve">CLAVE </w:t>
+      </w:r>
+      <w:r>
+        <w:rPr>
+          <w:rFonts w:ascii="Aptos" w:hAnsi="Aptos"/>
+          <w:b/>
+          <w:bCs/>
+        </w:rPr>
+        <w:t>A</w:t>
+      </w:r>
+      <w:r>
+        <w:rPr>
+          <w:rFonts w:ascii="Aptos" w:hAnsi="Aptos"/>
+          <w:b/>
+          <w:bCs/>
+        </w:rPr>
+        <w:t xml:space="preserve"> Restauración con tablas AUTHORS y TITLES</w:t>
       </w:r>
     </w:p>
     <w:p>
@@ -357,7 +493,96 @@
         <w:rPr>
           <w:rFonts w:ascii="Aptos" w:hAnsi="Aptos"/>
         </w:rPr>
-        <w:t>Claves de trabajo</w:t>
+        <w:t xml:space="preserve">Diseña una estrategia de recuperación completa para las tablas AUTHORS y TITLES. Debes configurar el modo de recuperación FULL, crear un </w:t>
+      </w:r>
+      <w:proofErr w:type="spellStart"/>
+      <w:r>
+        <w:rPr>
+          <w:rFonts w:ascii="Aptos" w:hAnsi="Aptos"/>
+        </w:rPr>
+        <w:t>backup</w:t>
+      </w:r>
+      <w:proofErr w:type="spellEnd"/>
+      <w:r>
+        <w:rPr>
+          <w:rFonts w:ascii="Aptos" w:hAnsi="Aptos"/>
+        </w:rPr>
+        <w:t xml:space="preserve"> completo, simular un daño en los registros, restaurar desde el </w:t>
+      </w:r>
+      <w:proofErr w:type="spellStart"/>
+      <w:r>
+        <w:rPr>
+          <w:rFonts w:ascii="Aptos" w:hAnsi="Aptos"/>
+        </w:rPr>
+        <w:t>backup</w:t>
+      </w:r>
+      <w:proofErr w:type="spellEnd"/>
+      <w:r>
+        <w:rPr>
+          <w:rFonts w:ascii="Aptos" w:hAnsi="Aptos"/>
+        </w:rPr>
+        <w:t xml:space="preserve"> FULL, realizar nuevos cambios, crear un </w:t>
+      </w:r>
+      <w:proofErr w:type="spellStart"/>
+      <w:r>
+        <w:rPr>
+          <w:rFonts w:ascii="Aptos" w:hAnsi="Aptos"/>
+        </w:rPr>
+        <w:t>backup</w:t>
+      </w:r>
+      <w:proofErr w:type="spellEnd"/>
+      <w:r>
+        <w:rPr>
+          <w:rFonts w:ascii="Aptos" w:hAnsi="Aptos"/>
+        </w:rPr>
+        <w:t xml:space="preserve"> diferencial, y finalmente realizar una restauración punto en el tiempo con el </w:t>
+      </w:r>
+      <w:proofErr w:type="spellStart"/>
+      <w:r>
+        <w:rPr>
+          <w:rFonts w:ascii="Aptos" w:hAnsi="Aptos"/>
+        </w:rPr>
+        <w:t>backup</w:t>
+      </w:r>
+      <w:proofErr w:type="spellEnd"/>
+      <w:r>
+        <w:rPr>
+          <w:rFonts w:ascii="Aptos" w:hAnsi="Aptos"/>
+        </w:rPr>
+        <w:t xml:space="preserve"> de LOG.</w:t>
+      </w:r>
+    </w:p>
+    <w:p>
+      <w:pPr>
+        <w:rPr>
+          <w:rFonts w:ascii="Aptos" w:hAnsi="Aptos"/>
+          <w:b/>
+          <w:bCs/>
+        </w:rPr>
+      </w:pPr>
+      <w:r>
+        <w:rPr>
+          <w:rFonts w:ascii="Aptos" w:hAnsi="Aptos"/>
+          <w:b/>
+          <w:bCs/>
+        </w:rPr>
+        <w:t xml:space="preserve">CLAVE </w:t>
+      </w:r>
+      <w:r>
+        <w:rPr>
+          <w:rFonts w:ascii="Aptos" w:hAnsi="Aptos"/>
+          <w:b/>
+          <w:bCs/>
+        </w:rPr>
+        <w:t>B</w:t>
+      </w:r>
+      <w:r>
+        <w:rPr>
+          <w:rFonts w:ascii="Aptos" w:hAnsi="Aptos"/>
+          <w:b/>
+          <w:bCs/>
+        </w:rPr>
+        <w:t xml:space="preserve"> Restauración con tablas SALES y STORES</w:t>
       </w:r>
     </w:p>
     <w:p>
@@ -370,7 +595,82 @@
         <w:rPr>
           <w:rFonts w:ascii="Aptos" w:hAnsi="Aptos"/>
         </w:rPr>
-        <w:t>CLAVE 1 – Restauración con tablas AUTHORS y TITLES</w:t>
+        <w:t xml:space="preserve">Implementa un plan de recuperación integral para las tablas SALES y STORES. Crea un </w:t>
+      </w:r>
+      <w:proofErr w:type="spellStart"/>
+      <w:r>
+        <w:rPr>
+          <w:rFonts w:ascii="Aptos" w:hAnsi="Aptos"/>
+        </w:rPr>
+        <w:t>backup</w:t>
+      </w:r>
+      <w:proofErr w:type="spellEnd"/>
+      <w:r>
+        <w:rPr>
+          <w:rFonts w:ascii="Aptos" w:hAnsi="Aptos"/>
+        </w:rPr>
+        <w:t xml:space="preserve"> FULL antes de los cambios, simula la pérdida de datos, restaura desde el FULL, realiza inserciones y genera un </w:t>
+      </w:r>
+      <w:proofErr w:type="spellStart"/>
+      <w:r>
+        <w:rPr>
+          <w:rFonts w:ascii="Aptos" w:hAnsi="Aptos"/>
+        </w:rPr>
+        <w:t>backup</w:t>
+      </w:r>
+      <w:proofErr w:type="spellEnd"/>
+      <w:r>
+        <w:rPr>
+          <w:rFonts w:ascii="Aptos" w:hAnsi="Aptos"/>
+        </w:rPr>
+        <w:t xml:space="preserve"> diferencial. Luego crea un </w:t>
+      </w:r>
+      <w:proofErr w:type="spellStart"/>
+      <w:r>
+        <w:rPr>
+          <w:rFonts w:ascii="Aptos" w:hAnsi="Aptos"/>
+        </w:rPr>
+        <w:t>backup</w:t>
+      </w:r>
+      <w:proofErr w:type="spellEnd"/>
+      <w:r>
+        <w:rPr>
+          <w:rFonts w:ascii="Aptos" w:hAnsi="Aptos"/>
+        </w:rPr>
+        <w:t xml:space="preserve"> de LOG con más modificaciones y prueba la restauración diferencial y punto en el tiempo.</w:t>
+      </w:r>
+    </w:p>
+    <w:p>
+      <w:pPr>
+        <w:rPr>
+          <w:rFonts w:ascii="Aptos" w:hAnsi="Aptos"/>
+          <w:b/>
+          <w:bCs/>
+        </w:rPr>
+      </w:pPr>
+      <w:r>
+        <w:rPr>
+          <w:rFonts w:ascii="Aptos" w:hAnsi="Aptos"/>
+          <w:b/>
+          <w:bCs/>
+        </w:rPr>
+        <w:t xml:space="preserve">CLAVE </w:t>
+      </w:r>
+      <w:r>
+        <w:rPr>
+          <w:rFonts w:ascii="Aptos" w:hAnsi="Aptos"/>
+          <w:b/>
+          <w:bCs/>
+        </w:rPr>
+        <w:t>C</w:t>
+      </w:r>
+      <w:r>
+        <w:rPr>
+          <w:rFonts w:ascii="Aptos" w:hAnsi="Aptos"/>
+          <w:b/>
+          <w:bCs/>
+        </w:rPr>
+        <w:t xml:space="preserve"> Restauración con tablas PUBLISHERS y ROYSCHED</w:t>
       </w:r>
     </w:p>
     <w:p>
@@ -383,14 +683,49 @@
         <w:rPr>
           <w:rFonts w:ascii="Aptos" w:hAnsi="Aptos"/>
         </w:rPr>
-        <w:t xml:space="preserve">Diseña una estrategia de recuperación completa para las tablas AUTHORS y TITLES. Debes configurar el modo de recuperación FULL, crear un backup completo, simular un daño en los registros, restaurar desde el backup FULL, realizar nuevos cambios, crear un backup </w:t>
+        <w:t xml:space="preserve">Elabora una estrategia de recuperación para las tablas PUBLISHERS y ROYSCHED. Realiza un </w:t>
       </w:r>
+      <w:proofErr w:type="spellStart"/>
       <w:r>
         <w:rPr>
           <w:rFonts w:ascii="Aptos" w:hAnsi="Aptos"/>
         </w:rPr>
-        <w:lastRenderedPageBreak/>
-        <w:t>diferencial, y finalmente realizar una restauración punto en el tiempo con el backup de LOG.</w:t>
+        <w:t>backup</w:t>
+      </w:r>
+      <w:proofErr w:type="spellEnd"/>
+      <w:r>
+        <w:rPr>
+          <w:rFonts w:ascii="Aptos" w:hAnsi="Aptos"/>
+        </w:rPr>
+        <w:t xml:space="preserve"> FULL, simula daño o eliminación de registros, restaura desde el FULL, inserta nuevos registros y genera un </w:t>
+      </w:r>
+      <w:proofErr w:type="spellStart"/>
+      <w:r>
+        <w:rPr>
+          <w:rFonts w:ascii="Aptos" w:hAnsi="Aptos"/>
+        </w:rPr>
+        <w:t>backup</w:t>
+      </w:r>
+      <w:proofErr w:type="spellEnd"/>
+      <w:r>
+        <w:rPr>
+          <w:rFonts w:ascii="Aptos" w:hAnsi="Aptos"/>
+        </w:rPr>
+        <w:t xml:space="preserve"> diferencial. Después, aplica cambios adicionales, crea un </w:t>
+      </w:r>
+      <w:proofErr w:type="spellStart"/>
+      <w:r>
+        <w:rPr>
+          <w:rFonts w:ascii="Aptos" w:hAnsi="Aptos"/>
+        </w:rPr>
+        <w:t>backup</w:t>
+      </w:r>
+      <w:proofErr w:type="spellEnd"/>
+      <w:r>
+        <w:rPr>
+          <w:rFonts w:ascii="Aptos" w:hAnsi="Aptos"/>
+        </w:rPr>
+        <w:t xml:space="preserve"> de LOG y simula una pérdida reciente. Finalmente, ejecuta la restauración combinada FULL + DIFFERENTIAL + LOG para verificar la recuperación completa de los datos.</w:t>
       </w:r>
     </w:p>
     <w:p>
@@ -399,129 +734,6 @@
           <w:rFonts w:ascii="Aptos" w:hAnsi="Aptos"/>
         </w:rPr>
       </w:pPr>
-      <w:r>
-        <w:rPr>
-          <w:rFonts w:ascii="Aptos" w:hAnsi="Aptos"/>
-        </w:rPr>
-        <w:t>CLAVE 2 – Restauración con tablas SALES y STORES</w:t>
-      </w:r>
-    </w:p>
-    <w:p>
-      <w:pPr>
-        <w:rPr>
-          <w:rFonts w:ascii="Aptos" w:hAnsi="Aptos"/>
-        </w:rPr>
-      </w:pPr>
-      <w:r>
-        <w:rPr>
-          <w:rFonts w:ascii="Aptos" w:hAnsi="Aptos"/>
-        </w:rPr>
-        <w:t>Implementa un plan de recuperación integral para las tablas SALES y STORES. Crea un backup FULL antes de los cambios, simula la pérdida de datos, restaura desde el FULL, realiza inserciones y genera un backup diferencial. Luego crea un backup de LOG con más modificaciones y prueba la restauración diferencial y punto en el tiempo.</w:t>
-      </w:r>
-    </w:p>
-    <w:p>
-      <w:pPr>
-        <w:rPr>
-          <w:rFonts w:ascii="Aptos" w:hAnsi="Aptos"/>
-        </w:rPr>
-      </w:pPr>
-      <w:r>
-        <w:rPr>
-          <w:rFonts w:ascii="Aptos" w:hAnsi="Aptos"/>
-        </w:rPr>
-        <w:t>CLAVE 3 – Restauración con tablas PUBLISHERS y ROYSCHED</w:t>
-      </w:r>
-    </w:p>
-    <w:p>
-      <w:pPr>
-        <w:rPr>
-          <w:rFonts w:ascii="Aptos" w:hAnsi="Aptos"/>
-        </w:rPr>
-      </w:pPr>
-      <w:r>
-        <w:rPr>
-          <w:rFonts w:ascii="Aptos" w:hAnsi="Aptos"/>
-        </w:rPr>
-        <w:t>Elabora una estrategia de recuperación para las tablas PUBLISHERS y ROYSCHED. Realiza un backup FULL, simula daño o eliminación de registros, restaura desde el FULL, inserta nuevos registros y genera un backup diferencial. Después, aplica cambios adicionales, crea un backup de LOG y simula una pérdida reciente. Finalmente, ejecuta la restauración combinada FULL + DIFFERENTIAL + LOG para verificar la recuperación completa de los datos.</w:t>
-      </w:r>
-    </w:p>
-    <w:p>
-      <w:pPr>
-        <w:rPr>
-          <w:rFonts w:ascii="Aptos" w:hAnsi="Aptos"/>
-        </w:rPr>
-      </w:pPr>
-      <w:r>
-        <w:rPr>
-          <w:rFonts w:ascii="Aptos" w:hAnsi="Aptos"/>
-        </w:rPr>
-        <w:t>Recomendaciones</w:t>
-      </w:r>
-    </w:p>
-    <w:p>
-      <w:pPr>
-        <w:rPr>
-          <w:rFonts w:ascii="Aptos" w:hAnsi="Aptos"/>
-        </w:rPr>
-      </w:pPr>
-      <w:r>
-        <w:rPr>
-          <w:rFonts w:ascii="Aptos" w:hAnsi="Aptos"/>
-        </w:rPr>
-        <w:t>• Usa nombres descriptivos para los archivos de respaldo (por ejemplo: pubs_CLAVE1_FULL.bak, pubs_CLAVE1_DIFF.bak, pubs_CLAVE1_LOG.trn).</w:t>
-      </w:r>
-    </w:p>
-    <w:p>
-      <w:pPr>
-        <w:rPr>
-          <w:rFonts w:ascii="Aptos" w:hAnsi="Aptos"/>
-        </w:rPr>
-      </w:pPr>
-      <w:r>
-        <w:rPr>
-          <w:rFonts w:ascii="Aptos" w:hAnsi="Aptos"/>
-        </w:rPr>
-        <w:t>• Guarda los archivos en la carpeta C:\backups\.</w:t>
-      </w:r>
-    </w:p>
-    <w:p>
-      <w:pPr>
-        <w:rPr>
-          <w:rFonts w:ascii="Aptos" w:hAnsi="Aptos"/>
-        </w:rPr>
-      </w:pPr>
-      <w:r>
-        <w:rPr>
-          <w:rFonts w:ascii="Aptos" w:hAnsi="Aptos"/>
-        </w:rPr>
-        <w:t>• Utiliza las opciones WITH INIT y WITH COMPRESSION en los backups para evitar sobrescrituras y ahorrar espacio.</w:t>
-      </w:r>
-    </w:p>
-    <w:p>
-      <w:pPr>
-        <w:rPr>
-          <w:rFonts w:ascii="Aptos" w:hAnsi="Aptos"/>
-        </w:rPr>
-      </w:pPr>
-      <w:r>
-        <w:rPr>
-          <w:rFonts w:ascii="Aptos" w:hAnsi="Aptos"/>
-        </w:rPr>
-        <w:t>• Si se presentan bloqueos durante la restauración, cambia temporalmente el modo de la base de datos a SINGLE_USER.</w:t>
-      </w:r>
-    </w:p>
-    <w:p>
-      <w:pPr>
-        <w:rPr>
-          <w:rFonts w:ascii="Aptos" w:hAnsi="Aptos"/>
-        </w:rPr>
-      </w:pPr>
-      <w:r>
-        <w:rPr>
-          <w:rFonts w:ascii="Aptos" w:hAnsi="Aptos"/>
-        </w:rPr>
-        <w:t>• Verifica el resultado de cada restauración con consultas a las tablas afectadas.</w:t>
-      </w:r>
     </w:p>
     <w:sectPr>
       <w:pgSz w:w="12240" w:h="15840"/>
@@ -756,6 +968,119 @@
       </w:rPr>
     </w:lvl>
   </w:abstractNum>
+  <w:abstractNum w:abstractNumId="9" w15:restartNumberingAfterBreak="0">
+    <w:nsid w:val="72DC29C0"/>
+    <w:multiLevelType w:val="hybridMultilevel"/>
+    <w:tmpl w:val="1A520B38"/>
+    <w:lvl w:ilvl="0" w:tplc="7898DFB0">
+      <w:start w:val="2"/>
+      <w:numFmt w:val="bullet"/>
+      <w:lvlText w:val=""/>
+      <w:lvlJc w:val="left"/>
+      <w:pPr>
+        <w:ind w:left="720" w:hanging="360"/>
+      </w:pPr>
+      <w:rPr>
+        <w:rFonts w:ascii="Symbol" w:eastAsiaTheme="minorEastAsia" w:hAnsi="Symbol" w:cstheme="minorBidi" w:hint="default"/>
+      </w:rPr>
+    </w:lvl>
+    <w:lvl w:ilvl="1" w:tplc="440A0003" w:tentative="1">
+      <w:start w:val="1"/>
+      <w:numFmt w:val="bullet"/>
+      <w:lvlText w:val="o"/>
+      <w:lvlJc w:val="left"/>
+      <w:pPr>
+        <w:ind w:left="1440" w:hanging="360"/>
+      </w:pPr>
+      <w:rPr>
+        <w:rFonts w:ascii="Courier New" w:hAnsi="Courier New" w:cs="Courier New" w:hint="default"/>
+      </w:rPr>
+    </w:lvl>
+    <w:lvl w:ilvl="2" w:tplc="440A0005" w:tentative="1">
+      <w:start w:val="1"/>
+      <w:numFmt w:val="bullet"/>
+      <w:lvlText w:val=""/>
+      <w:lvlJc w:val="left"/>
+      <w:pPr>
+        <w:ind w:left="2160" w:hanging="360"/>
+      </w:pPr>
+      <w:rPr>
+        <w:rFonts w:ascii="Wingdings" w:hAnsi="Wingdings" w:hint="default"/>
+      </w:rPr>
+    </w:lvl>
+    <w:lvl w:ilvl="3" w:tplc="440A0001" w:tentative="1">
+      <w:start w:val="1"/>
+      <w:numFmt w:val="bullet"/>
+      <w:lvlText w:val=""/>
+      <w:lvlJc w:val="left"/>
+      <w:pPr>
+        <w:ind w:left="2880" w:hanging="360"/>
+      </w:pPr>
+      <w:rPr>
+        <w:rFonts w:ascii="Symbol" w:hAnsi="Symbol" w:hint="default"/>
+      </w:rPr>
+    </w:lvl>
+    <w:lvl w:ilvl="4" w:tplc="440A0003" w:tentative="1">
+      <w:start w:val="1"/>
+      <w:numFmt w:val="bullet"/>
+      <w:lvlText w:val="o"/>
+      <w:lvlJc w:val="left"/>
+      <w:pPr>
+        <w:ind w:left="3600" w:hanging="360"/>
+      </w:pPr>
+      <w:rPr>
+        <w:rFonts w:ascii="Courier New" w:hAnsi="Courier New" w:cs="Courier New" w:hint="default"/>
+      </w:rPr>
+    </w:lvl>
+    <w:lvl w:ilvl="5" w:tplc="440A0005" w:tentative="1">
+      <w:start w:val="1"/>
+      <w:numFmt w:val="bullet"/>
+      <w:lvlText w:val=""/>
+      <w:lvlJc w:val="left"/>
+      <w:pPr>
+        <w:ind w:left="4320" w:hanging="360"/>
+      </w:pPr>
+      <w:rPr>
+        <w:rFonts w:ascii="Wingdings" w:hAnsi="Wingdings" w:hint="default"/>
+      </w:rPr>
+    </w:lvl>
+    <w:lvl w:ilvl="6" w:tplc="440A0001" w:tentative="1">
+      <w:start w:val="1"/>
+      <w:numFmt w:val="bullet"/>
+      <w:lvlText w:val=""/>
+      <w:lvlJc w:val="left"/>
+      <w:pPr>
+        <w:ind w:left="5040" w:hanging="360"/>
+      </w:pPr>
+      <w:rPr>
+        <w:rFonts w:ascii="Symbol" w:hAnsi="Symbol" w:hint="default"/>
+      </w:rPr>
+    </w:lvl>
+    <w:lvl w:ilvl="7" w:tplc="440A0003" w:tentative="1">
+      <w:start w:val="1"/>
+      <w:numFmt w:val="bullet"/>
+      <w:lvlText w:val="o"/>
+      <w:lvlJc w:val="left"/>
+      <w:pPr>
+        <w:ind w:left="5760" w:hanging="360"/>
+      </w:pPr>
+      <w:rPr>
+        <w:rFonts w:ascii="Courier New" w:hAnsi="Courier New" w:cs="Courier New" w:hint="default"/>
+      </w:rPr>
+    </w:lvl>
+    <w:lvl w:ilvl="8" w:tplc="440A0005" w:tentative="1">
+      <w:start w:val="1"/>
+      <w:numFmt w:val="bullet"/>
+      <w:lvlText w:val=""/>
+      <w:lvlJc w:val="left"/>
+      <w:pPr>
+        <w:ind w:left="6480" w:hanging="360"/>
+      </w:pPr>
+      <w:rPr>
+        <w:rFonts w:ascii="Wingdings" w:hAnsi="Wingdings" w:hint="default"/>
+      </w:rPr>
+    </w:lvl>
+  </w:abstractNum>
   <w:num w:numId="1" w16cid:durableId="1568689544">
     <w:abstractNumId w:val="8"/>
   </w:num>
@@ -782,6 +1107,9 @@
   </w:num>
   <w:num w:numId="9" w16cid:durableId="1483235140">
     <w:abstractNumId w:val="0"/>
+  </w:num>
+  <w:num w:numId="10" w16cid:durableId="1789275697">
+    <w:abstractNumId w:val="9"/>
   </w:num>
 </w:numbering>
 </file>
@@ -1176,6 +1504,9 @@
     <w:name w:val="Normal"/>
     <w:qFormat/>
     <w:rsid w:val="00FC693F"/>
+    <w:rPr>
+      <w:lang w:val="es-SV"/>
+    </w:rPr>
   </w:style>
   <w:style w:type="paragraph" w:styleId="Ttulo1">
     <w:name w:val="heading 1"/>

</xml_diff>